<commit_message>
Add Events Folder, Reorganize
</commit_message>
<xml_diff>
--- a/70-534-2017-OD.docx
+++ b/70-534-2017-OD.docx
@@ -292,7 +292,7 @@
           <w:lang w:val="en"/>
         </w:rPr>
       </w:pPr>
-      <w:hyperlink r:id="rId5" w:anchor="syllabus-2" w:history="1">
+      <w:hyperlink r:id="rId7" w:anchor="syllabus-2" w:history="1">
         <w:r>
           <w:rPr>
             <w:color w:val="0000FF"/>
@@ -801,7 +801,7 @@
           <w:lang w:val="en"/>
         </w:rPr>
       </w:pPr>
-      <w:hyperlink r:id="rId6" w:anchor="syllabus-3" w:history="1">
+      <w:hyperlink r:id="rId8" w:anchor="syllabus-3" w:history="1">
         <w:r>
           <w:rPr>
             <w:color w:val="0000FF"/>
@@ -967,7 +967,7 @@
           <w:lang w:val="en"/>
         </w:rPr>
       </w:pPr>
-      <w:hyperlink r:id="rId7" w:anchor="syllabus-4" w:history="1">
+      <w:hyperlink r:id="rId9" w:anchor="syllabus-4" w:history="1">
         <w:r>
           <w:rPr>
             <w:color w:val="0000FF"/>
@@ -1220,8 +1220,6 @@
         <w:t>Connect to on-premises data from Azure applications using Service Bus Relay, Hybrid Connections, or the Azure Web App virtual private network (VPN) capability; identify constraints for connectivity with VPN; identify options for joining VMs to domains or cloud services</w:t>
       </w:r>
     </w:p>
-    <w:bookmarkStart w:id="0" w:name="_GoBack"/>
-    <w:bookmarkEnd w:id="0"/>
     <w:p>
       <w:pPr>
         <w:spacing w:after="0" w:line="240" w:lineRule="auto"/>
@@ -1232,37 +1230,19 @@
           <w:lang w:val="en"/>
         </w:rPr>
       </w:pPr>
-      <w:r>
-        <w:fldChar w:fldCharType="begin"/>
-      </w:r>
-      <w:r>
-        <w:instrText xml:space="preserve"> HYPERLINK "https://www.microsoft.com/en-us/learning/exam-70-534.aspx" \l "syllabus-5" </w:instrText>
-      </w:r>
-      <w:r>
-        <w:fldChar w:fldCharType="separate"/>
-      </w:r>
-      <w:r>
-        <w:rPr>
-          <w:rFonts w:ascii="Times New Roman" w:eastAsia="Times New Roman" w:hAnsi="Times New Roman" w:cs="Times New Roman"/>
-          <w:color w:val="0000FF"/>
-          <w:sz w:val="24"/>
-          <w:szCs w:val="24"/>
-          <w:u w:val="single"/>
-          <w:lang w:val="en"/>
-        </w:rPr>
-        <w:t>Design Azure Web and Mobile Apps (5–10%)</w:t>
-      </w:r>
-      <w:r>
-        <w:rPr>
-          <w:rFonts w:ascii="Times New Roman" w:eastAsia="Times New Roman" w:hAnsi="Times New Roman" w:cs="Times New Roman"/>
-          <w:color w:val="0000FF"/>
-          <w:sz w:val="24"/>
-          <w:szCs w:val="24"/>
-          <w:u w:val="single"/>
-          <w:lang w:val="en"/>
-        </w:rPr>
-        <w:fldChar w:fldCharType="end"/>
-      </w:r>
+      <w:hyperlink r:id="rId10" w:anchor="syllabus-5" w:history="1">
+        <w:r>
+          <w:rPr>
+            <w:rFonts w:ascii="Times New Roman" w:eastAsia="Times New Roman" w:hAnsi="Times New Roman" w:cs="Times New Roman"/>
+            <w:color w:val="0000FF"/>
+            <w:sz w:val="24"/>
+            <w:szCs w:val="24"/>
+            <w:u w:val="single"/>
+            <w:lang w:val="en"/>
+          </w:rPr>
+          <w:t>Design Azure Web and Mobile Apps (5–10%)</w:t>
+        </w:r>
+      </w:hyperlink>
     </w:p>
     <w:p>
       <w:pPr>
@@ -1378,7 +1358,7 @@
           <w:lang w:val="en"/>
         </w:rPr>
       </w:pPr>
-      <w:hyperlink r:id="rId8" w:anchor="syllabus-6" w:history="1">
+      <w:hyperlink r:id="rId11" w:anchor="syllabus-6" w:history="1">
         <w:r>
           <w:rPr>
             <w:rFonts w:ascii="Times New Roman" w:eastAsia="Times New Roman" w:hAnsi="Times New Roman" w:cs="Times New Roman"/>
@@ -1593,7 +1573,7 @@
           <w:lang w:val="en"/>
         </w:rPr>
       </w:pPr>
-      <w:hyperlink r:id="rId9" w:anchor="syllabus-7" w:history="1">
+      <w:hyperlink r:id="rId12" w:anchor="syllabus-7" w:history="1">
         <w:r>
           <w:rPr>
             <w:rFonts w:ascii="Times New Roman" w:eastAsia="Times New Roman" w:hAnsi="Times New Roman" w:cs="Times New Roman"/>
@@ -1723,6 +1703,12 @@
     </w:p>
     <w:p/>
     <w:sectPr>
+      <w:headerReference w:type="even" r:id="rId13"/>
+      <w:headerReference w:type="default" r:id="rId14"/>
+      <w:footerReference w:type="even" r:id="rId15"/>
+      <w:footerReference w:type="default" r:id="rId16"/>
+      <w:headerReference w:type="first" r:id="rId17"/>
+      <w:footerReference w:type="first" r:id="rId18"/>
       <w:pgSz w:w="12240" w:h="15840"/>
       <w:pgMar w:top="1440" w:right="1440" w:bottom="1440" w:left="1440" w:header="720" w:footer="720" w:gutter="0"/>
       <w:cols w:space="720"/>
@@ -1730,6 +1716,124 @@
     </w:sectPr>
   </w:body>
 </w:document>
+</file>
+
+<file path=word/endnotes.xml><?xml version="1.0" encoding="utf-8"?>
+<w:endnotes xmlns:wpc="http://schemas.microsoft.com/office/word/2010/wordprocessingCanvas" xmlns:cx="http://schemas.microsoft.com/office/drawing/2014/chartex" xmlns:cx1="http://schemas.microsoft.com/office/drawing/2015/9/8/chartex" xmlns:cx2="http://schemas.microsoft.com/office/drawing/2015/10/21/chartex" xmlns:cx3="http://schemas.microsoft.com/office/drawing/2016/5/9/chartex" xmlns:cx4="http://schemas.microsoft.com/office/drawing/2016/5/10/chartex" xmlns:cx5="http://schemas.microsoft.com/office/drawing/2016/5/11/chartex" xmlns:cx6="http://schemas.microsoft.com/office/drawing/2016/5/12/chartex" xmlns:cx7="http://schemas.microsoft.com/office/drawing/2016/5/13/chartex" xmlns:cx8="http://schemas.microsoft.com/office/drawing/2016/5/14/chartex" xmlns:mc="http://schemas.openxmlformats.org/markup-compatibility/2006" xmlns:aink="http://schemas.microsoft.com/office/drawing/2016/ink" xmlns:am3d="http://schemas.microsoft.com/office/drawing/2017/model3d" xmlns:o="urn:schemas-microsoft-com:office:office" xmlns:r="http://schemas.openxmlformats.org/officeDocument/2006/relationships" xmlns:m="http://schemas.openxmlformats.org/officeDocument/2006/math" xmlns:v="urn:schemas-microsoft-com:vml" xmlns:wp14="http://schemas.microsoft.com/office/word/2010/wordprocessingDrawing" xmlns:wp="http://schemas.openxmlformats.org/drawingml/2006/wordprocessingDrawing" xmlns:w10="urn:schemas-microsoft-com:office:word" xmlns:w="http://schemas.openxmlformats.org/wordprocessingml/2006/main" xmlns:w14="http://schemas.microsoft.com/office/word/2010/wordml" xmlns:w15="http://schemas.microsoft.com/office/word/2012/wordml" xmlns:w16se="http://schemas.microsoft.com/office/word/2015/wordml/symex" xmlns:wpg="http://schemas.microsoft.com/office/word/2010/wordprocessingGroup" xmlns:wpi="http://schemas.microsoft.com/office/word/2010/wordprocessingInk" xmlns:wne="http://schemas.microsoft.com/office/word/2006/wordml" xmlns:wps="http://schemas.microsoft.com/office/word/2010/wordprocessingShape" mc:Ignorable="w14 w15 w16se wp14">
+  <w:endnote w:type="separator" w:id="-1">
+    <w:p>
+      <w:pPr>
+        <w:spacing w:after="0" w:line="240" w:lineRule="auto"/>
+      </w:pPr>
+      <w:r>
+        <w:separator/>
+      </w:r>
+    </w:p>
+  </w:endnote>
+  <w:endnote w:type="continuationSeparator" w:id="0">
+    <w:p>
+      <w:pPr>
+        <w:spacing w:after="0" w:line="240" w:lineRule="auto"/>
+      </w:pPr>
+      <w:r>
+        <w:continuationSeparator/>
+      </w:r>
+    </w:p>
+  </w:endnote>
+</w:endnotes>
+</file>
+
+<file path=word/footer1.xml><?xml version="1.0" encoding="utf-8"?>
+<w:ftr xmlns:wpc="http://schemas.microsoft.com/office/word/2010/wordprocessingCanvas" xmlns:cx="http://schemas.microsoft.com/office/drawing/2014/chartex" xmlns:cx1="http://schemas.microsoft.com/office/drawing/2015/9/8/chartex" xmlns:cx2="http://schemas.microsoft.com/office/drawing/2015/10/21/chartex" xmlns:cx3="http://schemas.microsoft.com/office/drawing/2016/5/9/chartex" xmlns:cx4="http://schemas.microsoft.com/office/drawing/2016/5/10/chartex" xmlns:cx5="http://schemas.microsoft.com/office/drawing/2016/5/11/chartex" xmlns:cx6="http://schemas.microsoft.com/office/drawing/2016/5/12/chartex" xmlns:cx7="http://schemas.microsoft.com/office/drawing/2016/5/13/chartex" xmlns:cx8="http://schemas.microsoft.com/office/drawing/2016/5/14/chartex" xmlns:mc="http://schemas.openxmlformats.org/markup-compatibility/2006" xmlns:aink="http://schemas.microsoft.com/office/drawing/2016/ink" xmlns:am3d="http://schemas.microsoft.com/office/drawing/2017/model3d" xmlns:o="urn:schemas-microsoft-com:office:office" xmlns:r="http://schemas.openxmlformats.org/officeDocument/2006/relationships" xmlns:m="http://schemas.openxmlformats.org/officeDocument/2006/math" xmlns:v="urn:schemas-microsoft-com:vml" xmlns:wp14="http://schemas.microsoft.com/office/word/2010/wordprocessingDrawing" xmlns:wp="http://schemas.openxmlformats.org/drawingml/2006/wordprocessingDrawing" xmlns:w10="urn:schemas-microsoft-com:office:word" xmlns:w="http://schemas.openxmlformats.org/wordprocessingml/2006/main" xmlns:w14="http://schemas.microsoft.com/office/word/2010/wordml" xmlns:w15="http://schemas.microsoft.com/office/word/2012/wordml" xmlns:w16se="http://schemas.microsoft.com/office/word/2015/wordml/symex" xmlns:wpg="http://schemas.microsoft.com/office/word/2010/wordprocessingGroup" xmlns:wpi="http://schemas.microsoft.com/office/word/2010/wordprocessingInk" xmlns:wne="http://schemas.microsoft.com/office/word/2006/wordml" xmlns:wps="http://schemas.microsoft.com/office/word/2010/wordprocessingShape" mc:Ignorable="w14 w15 w16se wp14">
+  <w:p>
+    <w:pPr>
+      <w:pStyle w:val="Footer"/>
+    </w:pPr>
+  </w:p>
+</w:ftr>
+</file>
+
+<file path=word/footer2.xml><?xml version="1.0" encoding="utf-8"?>
+<w:ftr xmlns:wpc="http://schemas.microsoft.com/office/word/2010/wordprocessingCanvas" xmlns:cx="http://schemas.microsoft.com/office/drawing/2014/chartex" xmlns:cx1="http://schemas.microsoft.com/office/drawing/2015/9/8/chartex" xmlns:cx2="http://schemas.microsoft.com/office/drawing/2015/10/21/chartex" xmlns:cx3="http://schemas.microsoft.com/office/drawing/2016/5/9/chartex" xmlns:cx4="http://schemas.microsoft.com/office/drawing/2016/5/10/chartex" xmlns:cx5="http://schemas.microsoft.com/office/drawing/2016/5/11/chartex" xmlns:cx6="http://schemas.microsoft.com/office/drawing/2016/5/12/chartex" xmlns:cx7="http://schemas.microsoft.com/office/drawing/2016/5/13/chartex" xmlns:cx8="http://schemas.microsoft.com/office/drawing/2016/5/14/chartex" xmlns:mc="http://schemas.openxmlformats.org/markup-compatibility/2006" xmlns:aink="http://schemas.microsoft.com/office/drawing/2016/ink" xmlns:am3d="http://schemas.microsoft.com/office/drawing/2017/model3d" xmlns:o="urn:schemas-microsoft-com:office:office" xmlns:r="http://schemas.openxmlformats.org/officeDocument/2006/relationships" xmlns:m="http://schemas.openxmlformats.org/officeDocument/2006/math" xmlns:v="urn:schemas-microsoft-com:vml" xmlns:wp14="http://schemas.microsoft.com/office/word/2010/wordprocessingDrawing" xmlns:wp="http://schemas.openxmlformats.org/drawingml/2006/wordprocessingDrawing" xmlns:w10="urn:schemas-microsoft-com:office:word" xmlns:w="http://schemas.openxmlformats.org/wordprocessingml/2006/main" xmlns:w14="http://schemas.microsoft.com/office/word/2010/wordml" xmlns:w15="http://schemas.microsoft.com/office/word/2012/wordml" xmlns:w16se="http://schemas.microsoft.com/office/word/2015/wordml/symex" xmlns:wpg="http://schemas.microsoft.com/office/word/2010/wordprocessingGroup" xmlns:wpi="http://schemas.microsoft.com/office/word/2010/wordprocessingInk" xmlns:wne="http://schemas.microsoft.com/office/word/2006/wordml" xmlns:wps="http://schemas.microsoft.com/office/word/2010/wordprocessingShape" mc:Ignorable="w14 w15 w16se wp14">
+  <w:p>
+    <w:pPr>
+      <w:pStyle w:val="Footer"/>
+    </w:pPr>
+  </w:p>
+</w:ftr>
+</file>
+
+<file path=word/footer3.xml><?xml version="1.0" encoding="utf-8"?>
+<w:ftr xmlns:wpc="http://schemas.microsoft.com/office/word/2010/wordprocessingCanvas" xmlns:cx="http://schemas.microsoft.com/office/drawing/2014/chartex" xmlns:cx1="http://schemas.microsoft.com/office/drawing/2015/9/8/chartex" xmlns:cx2="http://schemas.microsoft.com/office/drawing/2015/10/21/chartex" xmlns:cx3="http://schemas.microsoft.com/office/drawing/2016/5/9/chartex" xmlns:cx4="http://schemas.microsoft.com/office/drawing/2016/5/10/chartex" xmlns:cx5="http://schemas.microsoft.com/office/drawing/2016/5/11/chartex" xmlns:cx6="http://schemas.microsoft.com/office/drawing/2016/5/12/chartex" xmlns:cx7="http://schemas.microsoft.com/office/drawing/2016/5/13/chartex" xmlns:cx8="http://schemas.microsoft.com/office/drawing/2016/5/14/chartex" xmlns:mc="http://schemas.openxmlformats.org/markup-compatibility/2006" xmlns:aink="http://schemas.microsoft.com/office/drawing/2016/ink" xmlns:am3d="http://schemas.microsoft.com/office/drawing/2017/model3d" xmlns:o="urn:schemas-microsoft-com:office:office" xmlns:r="http://schemas.openxmlformats.org/officeDocument/2006/relationships" xmlns:m="http://schemas.openxmlformats.org/officeDocument/2006/math" xmlns:v="urn:schemas-microsoft-com:vml" xmlns:wp14="http://schemas.microsoft.com/office/word/2010/wordprocessingDrawing" xmlns:wp="http://schemas.openxmlformats.org/drawingml/2006/wordprocessingDrawing" xmlns:w10="urn:schemas-microsoft-com:office:word" xmlns:w="http://schemas.openxmlformats.org/wordprocessingml/2006/main" xmlns:w14="http://schemas.microsoft.com/office/word/2010/wordml" xmlns:w15="http://schemas.microsoft.com/office/word/2012/wordml" xmlns:w16se="http://schemas.microsoft.com/office/word/2015/wordml/symex" xmlns:wpg="http://schemas.microsoft.com/office/word/2010/wordprocessingGroup" xmlns:wpi="http://schemas.microsoft.com/office/word/2010/wordprocessingInk" xmlns:wne="http://schemas.microsoft.com/office/word/2006/wordml" xmlns:wps="http://schemas.microsoft.com/office/word/2010/wordprocessingShape" mc:Ignorable="w14 w15 w16se wp14">
+  <w:p>
+    <w:pPr>
+      <w:pStyle w:val="Footer"/>
+    </w:pPr>
+  </w:p>
+</w:ftr>
+</file>
+
+<file path=word/footnotes.xml><?xml version="1.0" encoding="utf-8"?>
+<w:footnotes xmlns:wpc="http://schemas.microsoft.com/office/word/2010/wordprocessingCanvas" xmlns:cx="http://schemas.microsoft.com/office/drawing/2014/chartex" xmlns:cx1="http://schemas.microsoft.com/office/drawing/2015/9/8/chartex" xmlns:cx2="http://schemas.microsoft.com/office/drawing/2015/10/21/chartex" xmlns:cx3="http://schemas.microsoft.com/office/drawing/2016/5/9/chartex" xmlns:cx4="http://schemas.microsoft.com/office/drawing/2016/5/10/chartex" xmlns:cx5="http://schemas.microsoft.com/office/drawing/2016/5/11/chartex" xmlns:cx6="http://schemas.microsoft.com/office/drawing/2016/5/12/chartex" xmlns:cx7="http://schemas.microsoft.com/office/drawing/2016/5/13/chartex" xmlns:cx8="http://schemas.microsoft.com/office/drawing/2016/5/14/chartex" xmlns:mc="http://schemas.openxmlformats.org/markup-compatibility/2006" xmlns:aink="http://schemas.microsoft.com/office/drawing/2016/ink" xmlns:am3d="http://schemas.microsoft.com/office/drawing/2017/model3d" xmlns:o="urn:schemas-microsoft-com:office:office" xmlns:r="http://schemas.openxmlformats.org/officeDocument/2006/relationships" xmlns:m="http://schemas.openxmlformats.org/officeDocument/2006/math" xmlns:v="urn:schemas-microsoft-com:vml" xmlns:wp14="http://schemas.microsoft.com/office/word/2010/wordprocessingDrawing" xmlns:wp="http://schemas.openxmlformats.org/drawingml/2006/wordprocessingDrawing" xmlns:w10="urn:schemas-microsoft-com:office:word" xmlns:w="http://schemas.openxmlformats.org/wordprocessingml/2006/main" xmlns:w14="http://schemas.microsoft.com/office/word/2010/wordml" xmlns:w15="http://schemas.microsoft.com/office/word/2012/wordml" xmlns:w16se="http://schemas.microsoft.com/office/word/2015/wordml/symex" xmlns:wpg="http://schemas.microsoft.com/office/word/2010/wordprocessingGroup" xmlns:wpi="http://schemas.microsoft.com/office/word/2010/wordprocessingInk" xmlns:wne="http://schemas.microsoft.com/office/word/2006/wordml" xmlns:wps="http://schemas.microsoft.com/office/word/2010/wordprocessingShape" mc:Ignorable="w14 w15 w16se wp14">
+  <w:footnote w:type="separator" w:id="-1">
+    <w:p>
+      <w:pPr>
+        <w:spacing w:after="0" w:line="240" w:lineRule="auto"/>
+      </w:pPr>
+      <w:r>
+        <w:separator/>
+      </w:r>
+    </w:p>
+  </w:footnote>
+  <w:footnote w:type="continuationSeparator" w:id="0">
+    <w:p>
+      <w:pPr>
+        <w:spacing w:after="0" w:line="240" w:lineRule="auto"/>
+      </w:pPr>
+      <w:r>
+        <w:continuationSeparator/>
+      </w:r>
+    </w:p>
+  </w:footnote>
+</w:footnotes>
+</file>
+
+<file path=word/header1.xml><?xml version="1.0" encoding="utf-8"?>
+<w:hdr xmlns:wpc="http://schemas.microsoft.com/office/word/2010/wordprocessingCanvas" xmlns:cx="http://schemas.microsoft.com/office/drawing/2014/chartex" xmlns:cx1="http://schemas.microsoft.com/office/drawing/2015/9/8/chartex" xmlns:cx2="http://schemas.microsoft.com/office/drawing/2015/10/21/chartex" xmlns:cx3="http://schemas.microsoft.com/office/drawing/2016/5/9/chartex" xmlns:cx4="http://schemas.microsoft.com/office/drawing/2016/5/10/chartex" xmlns:cx5="http://schemas.microsoft.com/office/drawing/2016/5/11/chartex" xmlns:cx6="http://schemas.microsoft.com/office/drawing/2016/5/12/chartex" xmlns:cx7="http://schemas.microsoft.com/office/drawing/2016/5/13/chartex" xmlns:cx8="http://schemas.microsoft.com/office/drawing/2016/5/14/chartex" xmlns:mc="http://schemas.openxmlformats.org/markup-compatibility/2006" xmlns:aink="http://schemas.microsoft.com/office/drawing/2016/ink" xmlns:am3d="http://schemas.microsoft.com/office/drawing/2017/model3d" xmlns:o="urn:schemas-microsoft-com:office:office" xmlns:r="http://schemas.openxmlformats.org/officeDocument/2006/relationships" xmlns:m="http://schemas.openxmlformats.org/officeDocument/2006/math" xmlns:v="urn:schemas-microsoft-com:vml" xmlns:wp14="http://schemas.microsoft.com/office/word/2010/wordprocessingDrawing" xmlns:wp="http://schemas.openxmlformats.org/drawingml/2006/wordprocessingDrawing" xmlns:w10="urn:schemas-microsoft-com:office:word" xmlns:w="http://schemas.openxmlformats.org/wordprocessingml/2006/main" xmlns:w14="http://schemas.microsoft.com/office/word/2010/wordml" xmlns:w15="http://schemas.microsoft.com/office/word/2012/wordml" xmlns:w16se="http://schemas.microsoft.com/office/word/2015/wordml/symex" xmlns:wpg="http://schemas.microsoft.com/office/word/2010/wordprocessingGroup" xmlns:wpi="http://schemas.microsoft.com/office/word/2010/wordprocessingInk" xmlns:wne="http://schemas.microsoft.com/office/word/2006/wordml" xmlns:wps="http://schemas.microsoft.com/office/word/2010/wordprocessingShape" mc:Ignorable="w14 w15 w16se wp14">
+  <w:p>
+    <w:pPr>
+      <w:pStyle w:val="Header"/>
+    </w:pPr>
+  </w:p>
+</w:hdr>
+</file>
+
+<file path=word/header2.xml><?xml version="1.0" encoding="utf-8"?>
+<w:hdr xmlns:wpc="http://schemas.microsoft.com/office/word/2010/wordprocessingCanvas" xmlns:cx="http://schemas.microsoft.com/office/drawing/2014/chartex" xmlns:cx1="http://schemas.microsoft.com/office/drawing/2015/9/8/chartex" xmlns:cx2="http://schemas.microsoft.com/office/drawing/2015/10/21/chartex" xmlns:cx3="http://schemas.microsoft.com/office/drawing/2016/5/9/chartex" xmlns:cx4="http://schemas.microsoft.com/office/drawing/2016/5/10/chartex" xmlns:cx5="http://schemas.microsoft.com/office/drawing/2016/5/11/chartex" xmlns:cx6="http://schemas.microsoft.com/office/drawing/2016/5/12/chartex" xmlns:cx7="http://schemas.microsoft.com/office/drawing/2016/5/13/chartex" xmlns:cx8="http://schemas.microsoft.com/office/drawing/2016/5/14/chartex" xmlns:mc="http://schemas.openxmlformats.org/markup-compatibility/2006" xmlns:aink="http://schemas.microsoft.com/office/drawing/2016/ink" xmlns:am3d="http://schemas.microsoft.com/office/drawing/2017/model3d" xmlns:o="urn:schemas-microsoft-com:office:office" xmlns:r="http://schemas.openxmlformats.org/officeDocument/2006/relationships" xmlns:m="http://schemas.openxmlformats.org/officeDocument/2006/math" xmlns:v="urn:schemas-microsoft-com:vml" xmlns:wp14="http://schemas.microsoft.com/office/word/2010/wordprocessingDrawing" xmlns:wp="http://schemas.openxmlformats.org/drawingml/2006/wordprocessingDrawing" xmlns:w10="urn:schemas-microsoft-com:office:word" xmlns:w="http://schemas.openxmlformats.org/wordprocessingml/2006/main" xmlns:w14="http://schemas.microsoft.com/office/word/2010/wordml" xmlns:w15="http://schemas.microsoft.com/office/word/2012/wordml" xmlns:w16se="http://schemas.microsoft.com/office/word/2015/wordml/symex" xmlns:wpg="http://schemas.microsoft.com/office/word/2010/wordprocessingGroup" xmlns:wpi="http://schemas.microsoft.com/office/word/2010/wordprocessingInk" xmlns:wne="http://schemas.microsoft.com/office/word/2006/wordml" xmlns:wps="http://schemas.microsoft.com/office/word/2010/wordprocessingShape" mc:Ignorable="w14 w15 w16se wp14">
+  <w:p>
+    <w:pPr>
+      <w:pStyle w:val="Header"/>
+    </w:pPr>
+    <w:r>
+      <w:t xml:space="preserve">Objective Domain 70-534 Architecting Azure </w:t>
+    </w:r>
+    <w:r>
+      <w:t>Solutions</w:t>
+    </w:r>
+    <w:bookmarkStart w:id="0" w:name="_GoBack"/>
+    <w:bookmarkEnd w:id="0"/>
+  </w:p>
+</w:hdr>
+</file>
+
+<file path=word/header3.xml><?xml version="1.0" encoding="utf-8"?>
+<w:hdr xmlns:wpc="http://schemas.microsoft.com/office/word/2010/wordprocessingCanvas" xmlns:cx="http://schemas.microsoft.com/office/drawing/2014/chartex" xmlns:cx1="http://schemas.microsoft.com/office/drawing/2015/9/8/chartex" xmlns:cx2="http://schemas.microsoft.com/office/drawing/2015/10/21/chartex" xmlns:cx3="http://schemas.microsoft.com/office/drawing/2016/5/9/chartex" xmlns:cx4="http://schemas.microsoft.com/office/drawing/2016/5/10/chartex" xmlns:cx5="http://schemas.microsoft.com/office/drawing/2016/5/11/chartex" xmlns:cx6="http://schemas.microsoft.com/office/drawing/2016/5/12/chartex" xmlns:cx7="http://schemas.microsoft.com/office/drawing/2016/5/13/chartex" xmlns:cx8="http://schemas.microsoft.com/office/drawing/2016/5/14/chartex" xmlns:mc="http://schemas.openxmlformats.org/markup-compatibility/2006" xmlns:aink="http://schemas.microsoft.com/office/drawing/2016/ink" xmlns:am3d="http://schemas.microsoft.com/office/drawing/2017/model3d" xmlns:o="urn:schemas-microsoft-com:office:office" xmlns:r="http://schemas.openxmlformats.org/officeDocument/2006/relationships" xmlns:m="http://schemas.openxmlformats.org/officeDocument/2006/math" xmlns:v="urn:schemas-microsoft-com:vml" xmlns:wp14="http://schemas.microsoft.com/office/word/2010/wordprocessingDrawing" xmlns:wp="http://schemas.openxmlformats.org/drawingml/2006/wordprocessingDrawing" xmlns:w10="urn:schemas-microsoft-com:office:word" xmlns:w="http://schemas.openxmlformats.org/wordprocessingml/2006/main" xmlns:w14="http://schemas.microsoft.com/office/word/2010/wordml" xmlns:w15="http://schemas.microsoft.com/office/word/2012/wordml" xmlns:w16se="http://schemas.microsoft.com/office/word/2015/wordml/symex" xmlns:wpg="http://schemas.microsoft.com/office/word/2010/wordprocessingGroup" xmlns:wpi="http://schemas.microsoft.com/office/word/2010/wordprocessingInk" xmlns:wne="http://schemas.microsoft.com/office/word/2006/wordml" xmlns:wps="http://schemas.microsoft.com/office/word/2010/wordprocessingShape" mc:Ignorable="w14 w15 w16se wp14">
+  <w:p>
+    <w:pPr>
+      <w:pStyle w:val="Header"/>
+    </w:pPr>
+  </w:p>
+</w:hdr>
 </file>
 
 <file path=word/numbering.xml><?xml version="1.0" encoding="utf-8"?>
@@ -3077,6 +3181,7 @@
     <w:lsdException w:name="HTML Sample" w:semiHidden="1" w:unhideWhenUsed="1"/>
     <w:lsdException w:name="HTML Typewriter" w:semiHidden="1" w:unhideWhenUsed="1"/>
     <w:lsdException w:name="HTML Variable" w:semiHidden="1" w:unhideWhenUsed="1"/>
+    <w:lsdException w:name="Normal Table" w:semiHidden="1" w:unhideWhenUsed="1"/>
     <w:lsdException w:name="annotation subject" w:semiHidden="1" w:unhideWhenUsed="1"/>
     <w:lsdException w:name="No List" w:semiHidden="1" w:unhideWhenUsed="1"/>
     <w:lsdException w:name="Outline List 1" w:semiHidden="1" w:unhideWhenUsed="1"/>
@@ -3123,8 +3228,10 @@
     <w:lsdException w:name="Table Subtle 2" w:semiHidden="1" w:unhideWhenUsed="1"/>
     <w:lsdException w:name="Table Web 1" w:semiHidden="1" w:unhideWhenUsed="1"/>
     <w:lsdException w:name="Table Web 2" w:semiHidden="1" w:unhideWhenUsed="1"/>
+    <w:lsdException w:name="Table Web 3" w:semiHidden="1" w:unhideWhenUsed="1"/>
     <w:lsdException w:name="Balloon Text" w:semiHidden="1" w:unhideWhenUsed="1"/>
     <w:lsdException w:name="Table Grid" w:uiPriority="39"/>
+    <w:lsdException w:name="Table Theme" w:semiHidden="1" w:unhideWhenUsed="1"/>
     <w:lsdException w:name="Placeholder Text" w:semiHidden="1"/>
     <w:lsdException w:name="No Spacing" w:uiPriority="1" w:qFormat="1"/>
     <w:lsdException w:name="Light Shading" w:uiPriority="60"/>
@@ -3429,6 +3536,50 @@
       <w:contextualSpacing/>
     </w:pPr>
   </w:style>
+  <w:style w:type="paragraph" w:styleId="Header">
+    <w:name w:val="header"/>
+    <w:basedOn w:val="Normal"/>
+    <w:link w:val="HeaderChar"/>
+    <w:uiPriority w:val="99"/>
+    <w:unhideWhenUsed/>
+    <w:rsid w:val="002B1916"/>
+    <w:pPr>
+      <w:tabs>
+        <w:tab w:val="center" w:pos="4680"/>
+        <w:tab w:val="right" w:pos="9360"/>
+      </w:tabs>
+      <w:spacing w:after="0" w:line="240" w:lineRule="auto"/>
+    </w:pPr>
+  </w:style>
+  <w:style w:type="character" w:customStyle="1" w:styleId="HeaderChar">
+    <w:name w:val="Header Char"/>
+    <w:basedOn w:val="DefaultParagraphFont"/>
+    <w:link w:val="Header"/>
+    <w:uiPriority w:val="99"/>
+    <w:rsid w:val="002B1916"/>
+  </w:style>
+  <w:style w:type="paragraph" w:styleId="Footer">
+    <w:name w:val="footer"/>
+    <w:basedOn w:val="Normal"/>
+    <w:link w:val="FooterChar"/>
+    <w:uiPriority w:val="99"/>
+    <w:unhideWhenUsed/>
+    <w:rsid w:val="002B1916"/>
+    <w:pPr>
+      <w:tabs>
+        <w:tab w:val="center" w:pos="4680"/>
+        <w:tab w:val="right" w:pos="9360"/>
+      </w:tabs>
+      <w:spacing w:after="0" w:line="240" w:lineRule="auto"/>
+    </w:pPr>
+  </w:style>
+  <w:style w:type="character" w:customStyle="1" w:styleId="FooterChar">
+    <w:name w:val="Footer Char"/>
+    <w:basedOn w:val="DefaultParagraphFont"/>
+    <w:link w:val="Footer"/>
+    <w:uiPriority w:val="99"/>
+    <w:rsid w:val="002B1916"/>
+  </w:style>
 </w:styles>
 </file>
 

</xml_diff>